<commit_message>
Removed obsolete code, added download feature for Kmeans, changed interface appearance slightly
</commit_message>
<xml_diff>
--- a/data/Dataset_Chaos_Lorenz_Waterwheel/Data-Biography.docx
+++ b/data/Dataset_Chaos_Lorenz_Waterwheel/Data-Biography.docx
@@ -6,16 +6,28 @@
     <w:p>
       <w:pPr>
         <w:widowControl w:val="0"/>
-      </w:pPr>
-      <w:r>
+        <w:jc w:val="center"/>
+        <w:rPr>
+          <w:u w:val="single"/>
+        </w:rPr>
+      </w:pPr>
+      <w:bookmarkStart w:id="0" w:name="_GoBack"/>
+      <w:r>
+        <w:rPr>
+          <w:u w:val="single"/>
+        </w:rPr>
         <w:t xml:space="preserve">Data Biography for Dataset </w:t>
       </w:r>
       <w:proofErr w:type="spellStart"/>
       <w:r>
+        <w:rPr>
+          <w:u w:val="single"/>
+        </w:rPr>
         <w:t>Lorenzxyz</w:t>
       </w:r>
       <w:proofErr w:type="spellEnd"/>
     </w:p>
+    <w:bookmarkEnd w:id="0"/>
     <w:p>
       <w:pPr>
         <w:widowControl w:val="0"/>
@@ -153,13 +165,7 @@
                               <w:rPr>
                                 <w:color w:val="FF0000"/>
                               </w:rPr>
-                              <w:t>Z</w:t>
-                            </w:r>
-                            <w:r>
-                              <w:rPr>
-                                <w:color w:val="FF0000"/>
-                              </w:rPr>
-                              <w:t>Y</w:t>
+                              <w:t>ZY</w:t>
                             </w:r>
                           </w:p>
                         </w:txbxContent>
@@ -671,8 +677,6 @@
           </wp:inline>
         </w:drawing>
       </w:r>
-      <w:bookmarkStart w:id="0" w:name="_GoBack"/>
-      <w:bookmarkEnd w:id="0"/>
     </w:p>
     <w:p>
       <w:pPr>

</xml_diff>